<commit_message>
Fix college verse commentary duplication in combined docx - Session 147
Enhanced parser in combined_document_generator.py to properly skip Hebrew
verse and English translation blocks in college commentary sections.

Issue: College subsections duplicated Hebrew verse and translation that were
already shown in main subsection.

Solution:
- Added state machine with two flags (in_verse_section, in_english_quote)
- Enhanced Hebrew detection strips markdown (**) before character check
- Detects and skips multi-line English translation quote blocks
- College commentary now starts cleanly with actual commentary text

Files modified:
- src/utils/combined_document_generator.py (lines 663-700)
- Regenerated Psalm 11 combined docx

Impact: All future combined documents will show Hebrew verse once (main)
with college commentary starting immediately after (no duplication).

🤖 Generated with [Claude Code](https://claude.com/claude-code)

Co-Authored-By: Claude <noreply@anthropic.com>
</commit_message>
<xml_diff>
--- a/output/psalm_11/psalm_011_commentary.docx
+++ b/output/psalm_11/psalm_011_commentary.docx
@@ -353,64 +353,80 @@
     <w:p>
       <w:pPr>
         <w:pStyle w:val="BodySans"/>
+        <w:ind w:left="720"/>
         <w:bidi w:val="0"/>
       </w:pPr>
       <w:r>
-        <w:t xml:space="preserve">&gt; כִּי הִנֵּה הָרְשָׁעִים יִדְרְכוּן קֶשֶׁת,  </w:t>
+        <w:rPr>
+          <w:i/>
+        </w:rPr>
+        <w:t xml:space="preserve">כִּי הִנֵּה הָרְשָׁעִים יִדְרְכוּן קֶשֶׁת,  </w:t>
       </w:r>
     </w:p>
     <w:p>
       <w:pPr>
         <w:pStyle w:val="BodySans"/>
+        <w:ind w:left="720"/>
         <w:bidi w:val="0"/>
       </w:pPr>
       <w:r>
-        <w:t xml:space="preserve">&gt; כּוֹנְנוּ חִצָּם עַל־יֶתֶר,  </w:t>
+        <w:rPr>
+          <w:i/>
+        </w:rPr>
+        <w:t xml:space="preserve">כּוֹנְנוּ חִצָּם עַל־יֶתֶר,  </w:t>
       </w:r>
     </w:p>
     <w:p>
       <w:pPr>
         <w:pStyle w:val="BodySans"/>
+        <w:ind w:left="720"/>
         <w:bidi w:val="0"/>
       </w:pPr>
       <w:r>
-        <w:t xml:space="preserve">&gt; לִירוֹת בְּמוֹ־אֹפֶל לְיִשְׁרֵי־לֵב׃  </w:t>
+        <w:rPr>
+          <w:i/>
+        </w:rPr>
+        <w:t xml:space="preserve">לִירוֹת בְּמוֹ־אֹפֶל לְיִשְׁרֵי־לֵב׃  </w:t>
+      </w:r>
+    </w:p>
+    <w:p/>
+    <w:p>
+      <w:pPr>
+        <w:pStyle w:val="BodySans"/>
+        <w:ind w:left="720"/>
+        <w:bidi w:val="0"/>
+      </w:pPr>
+      <w:r>
+        <w:rPr>
+          <w:i/>
+        </w:rPr>
+        <w:t xml:space="preserve">“For look, the wicked bend the bow,  </w:t>
       </w:r>
     </w:p>
     <w:p>
       <w:pPr>
         <w:pStyle w:val="BodySans"/>
+        <w:ind w:left="720"/>
         <w:bidi w:val="0"/>
       </w:pPr>
       <w:r>
-        <w:t xml:space="preserve">&gt;  </w:t>
+        <w:rPr>
+          <w:i/>
+        </w:rPr>
+        <w:t xml:space="preserve">they have set their arrow on the string,  </w:t>
       </w:r>
     </w:p>
     <w:p>
       <w:pPr>
         <w:pStyle w:val="BodySans"/>
+        <w:ind w:left="720"/>
         <w:bidi w:val="0"/>
       </w:pPr>
       <w:r>
-        <w:t xml:space="preserve">&gt; “For look, the wicked bend the bow,  </w:t>
-      </w:r>
-    </w:p>
-    <w:p>
-      <w:pPr>
-        <w:pStyle w:val="BodySans"/>
-        <w:bidi w:val="0"/>
-      </w:pPr>
-      <w:r>
-        <w:t xml:space="preserve">&gt; they have set their arrow on the string,  </w:t>
-      </w:r>
-    </w:p>
-    <w:p>
-      <w:pPr>
-        <w:pStyle w:val="BodySans"/>
-        <w:bidi w:val="0"/>
-      </w:pPr>
-      <w:r>
-        <w:t>&gt; to shoot in deep darkness at the upright of heart.”</w:t>
+        <w:rPr>
+          <w:i/>
+        </w:rPr>
+        <w:t>to shoot in deep darkness at the upright of heart.”</w:t>
       </w:r>
     </w:p>
     <w:p>
@@ -434,28 +450,40 @@
     <w:p>
       <w:pPr>
         <w:pStyle w:val="BodySans"/>
+        <w:ind w:left="720"/>
         <w:bidi w:val="0"/>
       </w:pPr>
       <w:r>
-        <w:t xml:space="preserve">&gt; “They sharpen their tongue like a sword,  </w:t>
+        <w:rPr>
+          <w:i/>
+        </w:rPr>
+        <w:t xml:space="preserve">“They sharpen their tongue like a sword,  </w:t>
       </w:r>
     </w:p>
     <w:p>
       <w:pPr>
         <w:pStyle w:val="BodySans"/>
+        <w:ind w:left="720"/>
         <w:bidi w:val="0"/>
       </w:pPr>
       <w:r>
-        <w:t xml:space="preserve">&gt; they aim their arrow, a bitter word,  </w:t>
+        <w:rPr>
+          <w:i/>
+        </w:rPr>
+        <w:t xml:space="preserve">they aim their arrow, a bitter word,  </w:t>
       </w:r>
     </w:p>
     <w:p>
       <w:pPr>
         <w:pStyle w:val="BodySans"/>
+        <w:ind w:left="720"/>
         <w:bidi w:val="0"/>
       </w:pPr>
       <w:r>
-        <w:t>&gt; to shoot from ambush at the blameless” (לִירֹת בַּמִּסְתָּרִים תָּם, Ps 64:4–5).</w:t>
+        <w:rPr>
+          <w:i/>
+        </w:rPr>
+        <w:t>to shoot from ambush at the blameless” (לִירֹת בַּמִּסְתָּרִים תָּם, Ps 64:4–5).</w:t>
       </w:r>
     </w:p>
     <w:p>
@@ -479,28 +507,28 @@
     <w:p>
       <w:pPr>
         <w:pStyle w:val="BodySans"/>
+        <w:ind w:left="720"/>
         <w:bidi w:val="0"/>
       </w:pPr>
       <w:r>
-        <w:t xml:space="preserve">&gt; כִּי הַשָּׁתוֹת יֵהָרֵסוּן; צַדִּיק מַה־פָּעָל׃  </w:t>
+        <w:rPr>
+          <w:i/>
+        </w:rPr>
+        <w:t xml:space="preserve">כִּי הַשָּׁתוֹת יֵהָרֵסוּן; צַדִּיק מַה־פָּעָל׃  </w:t>
       </w:r>
     </w:p>
+    <w:p/>
     <w:p>
       <w:pPr>
         <w:pStyle w:val="BodySans"/>
+        <w:ind w:left="720"/>
         <w:bidi w:val="0"/>
       </w:pPr>
       <w:r>
-        <w:t xml:space="preserve">&gt;  </w:t>
-      </w:r>
-    </w:p>
-    <w:p>
-      <w:pPr>
-        <w:pStyle w:val="BodySans"/>
-        <w:bidi w:val="0"/>
-      </w:pPr>
-      <w:r>
-        <w:t>&gt; “</w:t>
+        <w:rPr>
+          <w:i/>
+        </w:rPr>
+        <w:t>“</w:t>
       </w:r>
       <w:r>
         <w:rPr>
@@ -509,16 +537,23 @@
         <w:t>For</w:t>
       </w:r>
       <w:r>
+        <w:rPr>
+          <w:i/>
+        </w:rPr>
         <w:t xml:space="preserve"> when the foundations are destroyed,  </w:t>
       </w:r>
     </w:p>
     <w:p>
       <w:pPr>
         <w:pStyle w:val="BodySans"/>
+        <w:ind w:left="720"/>
         <w:bidi w:val="0"/>
       </w:pPr>
       <w:r>
-        <w:t>&gt; what can the righteous do?”</w:t>
+        <w:rPr>
+          <w:i/>
+        </w:rPr>
+        <w:t>what can the righteous do?”</w:t>
       </w:r>
     </w:p>
     <w:p>
@@ -560,55 +595,67 @@
     <w:p>
       <w:pPr>
         <w:pStyle w:val="BodySans"/>
+        <w:ind w:left="720"/>
         <w:bidi w:val="0"/>
       </w:pPr>
       <w:r>
-        <w:t xml:space="preserve">&gt; ה׳ בְּהֵיכַל קׇדְשׁוֹ; ה׳ בַּשָּׁמַיִם כִּסְאוֹ;  </w:t>
+        <w:rPr>
+          <w:i/>
+        </w:rPr>
+        <w:t xml:space="preserve">ה׳ בְּהֵיכַל קׇדְשׁוֹ; ה׳ בַּשָּׁמַיִם כִּסְאוֹ;  </w:t>
       </w:r>
     </w:p>
     <w:p>
       <w:pPr>
         <w:pStyle w:val="BodySans"/>
+        <w:ind w:left="720"/>
         <w:bidi w:val="0"/>
       </w:pPr>
       <w:r>
-        <w:t xml:space="preserve">&gt; עֵינָיו יֶחֱזוּ; עַפְעַפָּיו יִבְחֲנוּ בְּנֵי אָדָם׃  </w:t>
+        <w:rPr>
+          <w:i/>
+        </w:rPr>
+        <w:t xml:space="preserve">עֵינָיו יֶחֱזוּ; עַפְעַפָּיו יִבְחֲנוּ בְּנֵי אָדָם׃  </w:t>
+      </w:r>
+    </w:p>
+    <w:p/>
+    <w:p>
+      <w:pPr>
+        <w:pStyle w:val="BodySans"/>
+        <w:ind w:left="720"/>
+        <w:bidi w:val="0"/>
+      </w:pPr>
+      <w:r>
+        <w:rPr>
+          <w:i/>
+        </w:rPr>
+        <w:t xml:space="preserve">“YHWH is in His holy palace;  </w:t>
       </w:r>
     </w:p>
     <w:p>
       <w:pPr>
         <w:pStyle w:val="BodySans"/>
+        <w:ind w:left="720"/>
         <w:bidi w:val="0"/>
       </w:pPr>
       <w:r>
-        <w:t xml:space="preserve">&gt;  </w:t>
+        <w:rPr>
+          <w:i/>
+        </w:rPr>
+        <w:t xml:space="preserve">YHWH—His throne is in heaven.  </w:t>
       </w:r>
     </w:p>
     <w:p>
       <w:pPr>
         <w:pStyle w:val="BodySans"/>
+        <w:ind w:left="720"/>
         <w:bidi w:val="0"/>
       </w:pPr>
       <w:r>
-        <w:t xml:space="preserve">&gt; “YHWH is in His holy palace;  </w:t>
-      </w:r>
-    </w:p>
-    <w:p>
-      <w:pPr>
-        <w:pStyle w:val="BodySans"/>
-        <w:bidi w:val="0"/>
-      </w:pPr>
-      <w:r>
-        <w:t xml:space="preserve">&gt; YHWH—His throne is in heaven.  </w:t>
-      </w:r>
-    </w:p>
-    <w:p>
-      <w:pPr>
-        <w:pStyle w:val="BodySans"/>
-        <w:bidi w:val="0"/>
-      </w:pPr>
-      <w:r>
-        <w:t>&gt; His eyes behold; His eyelids test the children of man.”</w:t>
+        <w:rPr>
+          <w:i/>
+        </w:rPr>
+        <w:t>His eyes behold; His eyelids test the children of man.”</w:t>
       </w:r>
     </w:p>
     <w:p>
@@ -641,46 +688,54 @@
     <w:p>
       <w:pPr>
         <w:pStyle w:val="BodySans"/>
+        <w:ind w:left="720"/>
         <w:bidi w:val="0"/>
       </w:pPr>
       <w:r>
-        <w:t xml:space="preserve">&gt; ה׳ צַדִּיק יִבְחָן;  </w:t>
+        <w:rPr>
+          <w:i/>
+        </w:rPr>
+        <w:t xml:space="preserve">ה׳ צַדִּיק יִבְחָן;  </w:t>
       </w:r>
     </w:p>
     <w:p>
       <w:pPr>
         <w:pStyle w:val="BodySans"/>
+        <w:ind w:left="720"/>
         <w:bidi w:val="0"/>
       </w:pPr>
       <w:r>
-        <w:t xml:space="preserve">&gt; וְרָשָׁע וְאֹהֵב חָמָס שָׂנְאָה נַפְשׁוֹ׃  </w:t>
+        <w:rPr>
+          <w:i/>
+        </w:rPr>
+        <w:t xml:space="preserve">וְרָשָׁע וְאֹהֵב חָמָס שָׂנְאָה נַפְשׁוֹ׃  </w:t>
+      </w:r>
+    </w:p>
+    <w:p/>
+    <w:p>
+      <w:pPr>
+        <w:pStyle w:val="BodySans"/>
+        <w:ind w:left="720"/>
+        <w:bidi w:val="0"/>
+      </w:pPr>
+      <w:r>
+        <w:rPr>
+          <w:i/>
+        </w:rPr>
+        <w:t xml:space="preserve">“YHWH—righteous—is the one who tests;  </w:t>
       </w:r>
     </w:p>
     <w:p>
       <w:pPr>
         <w:pStyle w:val="BodySans"/>
+        <w:ind w:left="720"/>
         <w:bidi w:val="0"/>
       </w:pPr>
       <w:r>
-        <w:t xml:space="preserve">&gt;  </w:t>
-      </w:r>
-    </w:p>
-    <w:p>
-      <w:pPr>
-        <w:pStyle w:val="BodySans"/>
-        <w:bidi w:val="0"/>
-      </w:pPr>
-      <w:r>
-        <w:t xml:space="preserve">&gt; “YHWH—righteous—is the one who tests;  </w:t>
-      </w:r>
-    </w:p>
-    <w:p>
-      <w:pPr>
-        <w:pStyle w:val="BodySans"/>
-        <w:bidi w:val="0"/>
-      </w:pPr>
-      <w:r>
-        <w:t>&gt; but His very self hates the wicked and the lover of violence.”</w:t>
+        <w:rPr>
+          <w:i/>
+        </w:rPr>
+        <w:t>but His very self hates the wicked and the lover of violence.”</w:t>
       </w:r>
     </w:p>
     <w:p>
@@ -740,46 +795,54 @@
     <w:p>
       <w:pPr>
         <w:pStyle w:val="BodySans"/>
+        <w:ind w:left="720"/>
         <w:bidi w:val="0"/>
       </w:pPr>
       <w:r>
-        <w:t xml:space="preserve">&gt; יַמְטֵר עַל־רְשָׁעִים פַּחִים; אֵשׁ וְגָפְרִית;  </w:t>
+        <w:rPr>
+          <w:i/>
+        </w:rPr>
+        <w:t xml:space="preserve">יַמְטֵר עַל־רְשָׁעִים פַּחִים; אֵשׁ וְגָפְרִית;  </w:t>
       </w:r>
     </w:p>
     <w:p>
       <w:pPr>
         <w:pStyle w:val="BodySans"/>
+        <w:ind w:left="720"/>
         <w:bidi w:val="0"/>
       </w:pPr>
       <w:r>
-        <w:t xml:space="preserve">&gt; וְרוּחַ זִלְעָפוֹת מְנָת כּוֹסָם׃  </w:t>
+        <w:rPr>
+          <w:i/>
+        </w:rPr>
+        <w:t xml:space="preserve">וְרוּחַ זִלְעָפוֹת מְנָת כּוֹסָם׃  </w:t>
+      </w:r>
+    </w:p>
+    <w:p/>
+    <w:p>
+      <w:pPr>
+        <w:pStyle w:val="BodySans"/>
+        <w:ind w:left="720"/>
+        <w:bidi w:val="0"/>
+      </w:pPr>
+      <w:r>
+        <w:rPr>
+          <w:i/>
+        </w:rPr>
+        <w:t xml:space="preserve">“He will rain on the wicked snares; fire and sulfur;  </w:t>
       </w:r>
     </w:p>
     <w:p>
       <w:pPr>
         <w:pStyle w:val="BodySans"/>
+        <w:ind w:left="720"/>
         <w:bidi w:val="0"/>
       </w:pPr>
       <w:r>
-        <w:t xml:space="preserve">&gt;  </w:t>
-      </w:r>
-    </w:p>
-    <w:p>
-      <w:pPr>
-        <w:pStyle w:val="BodySans"/>
-        <w:bidi w:val="0"/>
-      </w:pPr>
-      <w:r>
-        <w:t xml:space="preserve">&gt; “He will rain on the wicked snares; fire and sulfur;  </w:t>
-      </w:r>
-    </w:p>
-    <w:p>
-      <w:pPr>
-        <w:pStyle w:val="BodySans"/>
-        <w:bidi w:val="0"/>
-      </w:pPr>
-      <w:r>
-        <w:t>&gt; and a scorching wind shall be the portion of their cup.”</w:t>
+        <w:rPr>
+          <w:i/>
+        </w:rPr>
+        <w:t>and a scorching wind shall be the portion of their cup.”</w:t>
       </w:r>
     </w:p>
     <w:p>
@@ -821,46 +884,54 @@
     <w:p>
       <w:pPr>
         <w:pStyle w:val="BodySans"/>
+        <w:ind w:left="720"/>
         <w:bidi w:val="0"/>
       </w:pPr>
       <w:r>
-        <w:t xml:space="preserve">&gt; כִּי־צַדִּיק ה׳; צְדָקוֹת אָהֵב;  </w:t>
+        <w:rPr>
+          <w:i/>
+        </w:rPr>
+        <w:t xml:space="preserve">כִּי־צַדִּיק ה׳; צְדָקוֹת אָהֵב;  </w:t>
       </w:r>
     </w:p>
     <w:p>
       <w:pPr>
         <w:pStyle w:val="BodySans"/>
+        <w:ind w:left="720"/>
         <w:bidi w:val="0"/>
       </w:pPr>
       <w:r>
-        <w:t xml:space="preserve">&gt; יָשָׁר יֶחֱזוּ פָנֵימוֹ׃  </w:t>
+        <w:rPr>
+          <w:i/>
+        </w:rPr>
+        <w:t xml:space="preserve">יָשָׁר יֶחֱזוּ פָנֵימוֹ׃  </w:t>
+      </w:r>
+    </w:p>
+    <w:p/>
+    <w:p>
+      <w:pPr>
+        <w:pStyle w:val="BodySans"/>
+        <w:ind w:left="720"/>
+        <w:bidi w:val="0"/>
+      </w:pPr>
+      <w:r>
+        <w:rPr>
+          <w:i/>
+        </w:rPr>
+        <w:t xml:space="preserve">“For YHWH is righteous; He loves righteous deeds;  </w:t>
       </w:r>
     </w:p>
     <w:p>
       <w:pPr>
         <w:pStyle w:val="BodySans"/>
+        <w:ind w:left="720"/>
         <w:bidi w:val="0"/>
       </w:pPr>
       <w:r>
-        <w:t xml:space="preserve">&gt;  </w:t>
-      </w:r>
-    </w:p>
-    <w:p>
-      <w:pPr>
-        <w:pStyle w:val="BodySans"/>
-        <w:bidi w:val="0"/>
-      </w:pPr>
-      <w:r>
-        <w:t xml:space="preserve">&gt; “For YHWH is righteous; He loves righteous deeds;  </w:t>
-      </w:r>
-    </w:p>
-    <w:p>
-      <w:pPr>
-        <w:pStyle w:val="BodySans"/>
-        <w:bidi w:val="0"/>
-      </w:pPr>
-      <w:r>
-        <w:t>&gt; the upright shall behold His face.”</w:t>
+        <w:rPr>
+          <w:i/>
+        </w:rPr>
+        <w:t>the upright shall behold His face.”</w:t>
       </w:r>
     </w:p>
     <w:p>
@@ -986,46 +1057,54 @@
     <w:p>
       <w:pPr>
         <w:pStyle w:val="BodySans"/>
+        <w:ind w:left="720"/>
         <w:bidi w:val="0"/>
       </w:pPr>
       <w:r>
-        <w:t xml:space="preserve">&gt; וְלַחֲסוֹת מִזֶּרֶם וּמִמָּטָר,  </w:t>
+        <w:rPr>
+          <w:i/>
+        </w:rPr>
+        <w:t xml:space="preserve">וְלַחֲסוֹת מִזֶּרֶם וּמִמָּטָר,  </w:t>
       </w:r>
     </w:p>
     <w:p>
       <w:pPr>
         <w:pStyle w:val="BodySans"/>
+        <w:ind w:left="720"/>
         <w:bidi w:val="0"/>
       </w:pPr>
       <w:r>
-        <w:t xml:space="preserve">&gt; כִּי תַמְטִיר עַל־רְשָׁעִים פַּחִים׃  </w:t>
+        <w:rPr>
+          <w:i/>
+        </w:rPr>
+        <w:t xml:space="preserve">כִּי תַמְטִיר עַל־רְשָׁעִים פַּחִים׃  </w:t>
+      </w:r>
+    </w:p>
+    <w:p/>
+    <w:p>
+      <w:pPr>
+        <w:pStyle w:val="BodySans"/>
+        <w:ind w:left="720"/>
+        <w:bidi w:val="0"/>
+      </w:pPr>
+      <w:r>
+        <w:rPr>
+          <w:i/>
+        </w:rPr>
+        <w:t xml:space="preserve">“And to take shelter from storm and from rain,  </w:t>
       </w:r>
     </w:p>
     <w:p>
       <w:pPr>
         <w:pStyle w:val="BodySans"/>
+        <w:ind w:left="720"/>
         <w:bidi w:val="0"/>
       </w:pPr>
       <w:r>
-        <w:t xml:space="preserve">&gt;  </w:t>
-      </w:r>
-    </w:p>
-    <w:p>
-      <w:pPr>
-        <w:pStyle w:val="BodySans"/>
-        <w:bidi w:val="0"/>
-      </w:pPr>
-      <w:r>
-        <w:t xml:space="preserve">&gt; “And to take shelter from storm and from rain,  </w:t>
-      </w:r>
-    </w:p>
-    <w:p>
-      <w:pPr>
-        <w:pStyle w:val="BodySans"/>
-        <w:bidi w:val="0"/>
-      </w:pPr>
-      <w:r>
-        <w:t>&gt; for You will rain snares upon the wicked.”</w:t>
+        <w:rPr>
+          <w:i/>
+        </w:rPr>
+        <w:t>for You will rain snares upon the wicked.”</w:t>
       </w:r>
     </w:p>
     <w:p>
@@ -1090,46 +1169,54 @@
     <w:p>
       <w:pPr>
         <w:pStyle w:val="BodySans"/>
+        <w:ind w:left="720"/>
         <w:bidi w:val="0"/>
       </w:pPr>
       <w:r>
-        <w:t xml:space="preserve">&gt; דִּבַּרְתִּי בְּאֵשׁ קִנְאָתִי בֵּית מְרִי לִסְפּוֹת,  </w:t>
+        <w:rPr>
+          <w:i/>
+        </w:rPr>
+        <w:t xml:space="preserve">דִּבַּרְתִּי בְּאֵשׁ קִנְאָתִי בֵּית מְרִי לִסְפּוֹת,  </w:t>
       </w:r>
     </w:p>
     <w:p>
       <w:pPr>
         <w:pStyle w:val="BodySans"/>
+        <w:ind w:left="720"/>
         <w:bidi w:val="0"/>
       </w:pPr>
       <w:r>
-        <w:t xml:space="preserve">&gt; הִנְנִי אֵלֶיהָ בְּאַף וְרוּחַ זִלְעָפוֹת׃  </w:t>
+        <w:rPr>
+          <w:i/>
+        </w:rPr>
+        <w:t xml:space="preserve">הִנְנִי אֵלֶיהָ בְּאַף וְרוּחַ זִלְעָפוֹת׃  </w:t>
+      </w:r>
+    </w:p>
+    <w:p/>
+    <w:p>
+      <w:pPr>
+        <w:pStyle w:val="BodySans"/>
+        <w:ind w:left="720"/>
+        <w:bidi w:val="0"/>
+      </w:pPr>
+      <w:r>
+        <w:rPr>
+          <w:i/>
+        </w:rPr>
+        <w:t xml:space="preserve">“I have spoken, in the fire of My jealousy, to consume the rebellious house;  </w:t>
       </w:r>
     </w:p>
     <w:p>
       <w:pPr>
         <w:pStyle w:val="BodySans"/>
+        <w:ind w:left="720"/>
         <w:bidi w:val="0"/>
       </w:pPr>
       <w:r>
-        <w:t xml:space="preserve">&gt;  </w:t>
-      </w:r>
-    </w:p>
-    <w:p>
-      <w:pPr>
-        <w:pStyle w:val="BodySans"/>
-        <w:bidi w:val="0"/>
-      </w:pPr>
-      <w:r>
-        <w:t xml:space="preserve">&gt; “I have spoken, in the fire of My jealousy, to consume the rebellious house;  </w:t>
-      </w:r>
-    </w:p>
-    <w:p>
-      <w:pPr>
-        <w:pStyle w:val="BodySans"/>
-        <w:bidi w:val="0"/>
-      </w:pPr>
-      <w:r>
-        <w:t>&gt; behold, I am coming against her in anger and a scorching wind.”</w:t>
+        <w:rPr>
+          <w:i/>
+        </w:rPr>
+        <w:t>behold, I am coming against her in anger and a scorching wind.”</w:t>
       </w:r>
     </w:p>
     <w:p>
@@ -1194,28 +1281,40 @@
     <w:p>
       <w:pPr>
         <w:pStyle w:val="BodySans"/>
+        <w:ind w:left="720"/>
         <w:bidi w:val="0"/>
       </w:pPr>
       <w:r>
-        <w:t xml:space="preserve">&gt; כְּבוּדָה בַת־מֶלֶךְ הִשְׁלִיכָה יַהַב,  </w:t>
+        <w:rPr>
+          <w:i/>
+        </w:rPr>
+        <w:t xml:space="preserve">כְּבוּדָה בַת־מֶלֶךְ הִשְׁלִיכָה יַהַב,  </w:t>
       </w:r>
     </w:p>
     <w:p>
       <w:pPr>
         <w:pStyle w:val="BodySans"/>
+        <w:ind w:left="720"/>
         <w:bidi w:val="0"/>
       </w:pPr>
       <w:r>
-        <w:t xml:space="preserve">&gt; כִּי צַדִּיק ה׳ צְדָקוֹת אָהֵב,  </w:t>
+        <w:rPr>
+          <w:i/>
+        </w:rPr>
+        <w:t xml:space="preserve">כִּי צַדִּיק ה׳ צְדָקוֹת אָהֵב,  </w:t>
       </w:r>
     </w:p>
     <w:p>
       <w:pPr>
         <w:pStyle w:val="BodySans"/>
+        <w:ind w:left="720"/>
         <w:bidi w:val="0"/>
       </w:pPr>
       <w:r>
-        <w:t xml:space="preserve">&gt; כָּמַס דּוֹב רִשְׁפֵּי לַהַב׃  </w:t>
+        <w:rPr>
+          <w:i/>
+        </w:rPr>
+        <w:t xml:space="preserve">כָּמַס דּוֹב רִשְׁפֵּי לַהַב׃  </w:t>
       </w:r>
     </w:p>
     <w:p>
@@ -1514,54 +1613,76 @@
     <w:p>
       <w:pPr>
         <w:pStyle w:val="BodySans"/>
+        <w:ind w:left="720"/>
         <w:bidi w:val="0"/>
       </w:pPr>
       <w:r>
         <w:rPr>
-          <w:b w:val="0"/>
-          <w:i w:val="0"/>
+          <w:rFonts w:ascii="Aptos" w:hAnsi="Aptos"/>
+          <w:i/>
+          <w:sz w:val="24"/>
         </w:rPr>
-        <w:t xml:space="preserve">&gt; “They sharpen their tongue like a sword,  </w:t>
+        <w:t>“They sharpen their tongue like a sword,</w:t>
       </w:r>
-      <w:r>
-        <w:br/>
-      </w:r>
+    </w:p>
+    <w:p>
+      <w:pPr>
+        <w:pStyle w:val="BodySans"/>
+        <w:ind w:left="720"/>
+        <w:bidi w:val="0"/>
+      </w:pPr>
       <w:r>
         <w:rPr>
-          <w:b w:val="0"/>
-          <w:i w:val="0"/>
+          <w:rFonts w:ascii="Aptos" w:hAnsi="Aptos"/>
+          <w:i/>
+          <w:sz w:val="24"/>
         </w:rPr>
-        <w:t xml:space="preserve">&gt; they aim their arrow, a bitter word,  </w:t>
+        <w:t>they aim their arrow, a bitter word,</w:t>
       </w:r>
-      <w:r>
-        <w:br/>
-      </w:r>
+    </w:p>
+    <w:p>
+      <w:pPr>
+        <w:pStyle w:val="BodySans"/>
+        <w:ind w:left="720"/>
+        <w:bidi w:val="0"/>
+      </w:pPr>
       <w:r>
         <w:rPr>
-          <w:b w:val="0"/>
-          <w:i w:val="0"/>
+          <w:rFonts w:ascii="Aptos" w:hAnsi="Aptos"/>
+          <w:i/>
+          <w:sz w:val="24"/>
         </w:rPr>
-        <w:t xml:space="preserve">&gt; to shoot from ambush at the blameless;  </w:t>
+        <w:t>to shoot from ambush at the blameless;</w:t>
       </w:r>
-      <w:r>
-        <w:br/>
-      </w:r>
+    </w:p>
+    <w:p>
+      <w:pPr>
+        <w:pStyle w:val="BodySans"/>
+        <w:ind w:left="720"/>
+        <w:bidi w:val="0"/>
+      </w:pPr>
       <w:r>
         <w:rPr>
-          <w:b w:val="0"/>
-          <w:i w:val="0"/>
+          <w:rFonts w:ascii="Aptos" w:hAnsi="Aptos"/>
+          <w:i/>
+          <w:sz w:val="24"/>
         </w:rPr>
-        <w:t xml:space="preserve">&gt; suddenly they shoot at him, and do not fear”  </w:t>
+        <w:t>suddenly they shoot at him, and do not fear”</w:t>
       </w:r>
-      <w:r>
-        <w:br/>
-      </w:r>
+    </w:p>
+    <w:p>
+      <w:pPr>
+        <w:pStyle w:val="BodySans"/>
+        <w:ind w:left="720"/>
+        <w:bidi w:val="0"/>
+      </w:pPr>
       <w:r>
         <w:rPr>
-          <w:b w:val="0"/>
-          <w:i w:val="0"/>
+          <w:rFonts w:ascii="Aptos" w:hAnsi="Aptos"/>
+          <w:i/>
+          <w:sz w:val="24"/>
         </w:rPr>
-        <w:t>&gt; (לִירֹת בַּמִּסְתָּרִים תָּם, Ps 64:4–5).</w:t>
+        <w:t>(לִירֹת בַּמִּסְתָּרִים תָּם, Ps 64:4–5).</w:t>
       </w:r>
     </w:p>
     <w:p>
@@ -1851,14 +1972,16 @@
     <w:p>
       <w:pPr>
         <w:pStyle w:val="BodySans"/>
+        <w:ind w:left="720"/>
         <w:bidi w:val="0"/>
       </w:pPr>
       <w:r>
         <w:rPr>
-          <w:b w:val="0"/>
-          <w:i w:val="0"/>
+          <w:rFonts w:ascii="Aptos" w:hAnsi="Aptos"/>
+          <w:i/>
+          <w:sz w:val="24"/>
         </w:rPr>
-        <w:t>&gt; “The flax worker—as long as he knows his flax is of high quality, he beats it and beats it; but when it is poor, he diminishes the beating.”</w:t>
+        <w:t>“The flax worker—as long as he knows his flax is of high quality, he beats it and beats it; but when it is poor, he diminishes the beating.”</w:t>
       </w:r>
     </w:p>
     <w:p>

</xml_diff>